<commit_message>
Intégration du plan dans le rapport pour ne plus avoir qu'à le compléter + définition des mots techniques dans le glossaire et qui seront utilisés dans l'argumentation du rapport
</commit_message>
<xml_diff>
--- a/Rapport/Premiere_Ebauche_Plan_Rapport_de_stage.docx
+++ b/Rapport/Premiere_Ebauche_Plan_Rapport_de_stage.docx
@@ -236,6 +236,9 @@
     <w:p>
       <w:pPr>
         <w:pStyle w:val="Standard"/>
+        <w:rPr>
+          <w:rFonts w:hint="eastAsia"/>
+        </w:rPr>
       </w:pPr>
       <w:r>
         <w:t>Présentation des différentes formations par campus.</w:t>
@@ -244,11 +247,17 @@
     <w:p>
       <w:pPr>
         <w:pStyle w:val="Standard"/>
-      </w:pPr>
-    </w:p>
-    <w:p>
-      <w:pPr>
-        <w:pStyle w:val="Standard"/>
+        <w:rPr>
+          <w:rFonts w:hint="eastAsia"/>
+        </w:rPr>
+      </w:pPr>
+    </w:p>
+    <w:p>
+      <w:pPr>
+        <w:pStyle w:val="Standard"/>
+        <w:rPr>
+          <w:rFonts w:hint="eastAsia"/>
+        </w:rPr>
       </w:pPr>
       <w:r>
         <w:t>1 Brève histoire et chiffres de Paris 8</w:t>
@@ -257,6 +266,9 @@
     <w:p>
       <w:pPr>
         <w:pStyle w:val="Standard"/>
+        <w:rPr>
+          <w:rFonts w:hint="eastAsia"/>
+        </w:rPr>
       </w:pPr>
     </w:p>
     <w:p>
@@ -292,11 +304,17 @@
     <w:p>
       <w:pPr>
         <w:pStyle w:val="Standard"/>
-      </w:pPr>
-    </w:p>
-    <w:p>
-      <w:pPr>
-        <w:pStyle w:val="Standard"/>
+        <w:rPr>
+          <w:rFonts w:hint="eastAsia"/>
+        </w:rPr>
+      </w:pPr>
+    </w:p>
+    <w:p>
+      <w:pPr>
+        <w:pStyle w:val="Standard"/>
+        <w:rPr>
+          <w:rFonts w:hint="eastAsia"/>
+        </w:rPr>
       </w:pPr>
       <w:r>
         <w:t>1 Un partenariat avec des universités mondialement reconnues</w:t>
@@ -305,11 +323,17 @@
     <w:p>
       <w:pPr>
         <w:pStyle w:val="Standard"/>
-      </w:pPr>
-    </w:p>
-    <w:p>
-      <w:pPr>
-        <w:pStyle w:val="Standard"/>
+        <w:rPr>
+          <w:rFonts w:hint="eastAsia"/>
+        </w:rPr>
+      </w:pPr>
+    </w:p>
+    <w:p>
+      <w:pPr>
+        <w:pStyle w:val="Standard"/>
+        <w:rPr>
+          <w:rFonts w:hint="eastAsia"/>
+        </w:rPr>
       </w:pPr>
       <w:r>
         <w:t>2 Des étudiants de tous les horizons étudient au sein de l</w:t>
@@ -327,6 +351,9 @@
     <w:p>
       <w:pPr>
         <w:pStyle w:val="Standard"/>
+        <w:rPr>
+          <w:rFonts w:hint="eastAsia"/>
+        </w:rPr>
       </w:pPr>
     </w:p>
     <w:p>
@@ -389,6 +416,9 @@
     <w:p>
       <w:pPr>
         <w:pStyle w:val="Standard"/>
+        <w:rPr>
+          <w:rFonts w:hint="eastAsia"/>
+        </w:rPr>
       </w:pPr>
       <w:r>
         <w:t>C Une politique sur le handicap en avance sur d'autres universités</w:t>
@@ -397,11 +427,17 @@
     <w:p>
       <w:pPr>
         <w:pStyle w:val="Standard"/>
-      </w:pPr>
-    </w:p>
-    <w:p>
-      <w:pPr>
-        <w:pStyle w:val="Standard"/>
+        <w:rPr>
+          <w:rFonts w:hint="eastAsia"/>
+        </w:rPr>
+      </w:pPr>
+    </w:p>
+    <w:p>
+      <w:pPr>
+        <w:pStyle w:val="Standard"/>
+        <w:rPr>
+          <w:rFonts w:hint="eastAsia"/>
+        </w:rPr>
       </w:pPr>
       <w:r>
         <w:t>1 Présentation du service et de ses missions</w:t>
@@ -410,6 +446,9 @@
     <w:p>
       <w:pPr>
         <w:pStyle w:val="Standard"/>
+        <w:rPr>
+          <w:rFonts w:hint="eastAsia"/>
+        </w:rPr>
       </w:pPr>
     </w:p>
     <w:p>
@@ -590,6 +629,9 @@
         <w:tabs>
           <w:tab w:val="left" w:pos="6773"/>
         </w:tabs>
+        <w:rPr>
+          <w:rFonts w:hint="eastAsia"/>
+        </w:rPr>
       </w:pPr>
       <w:r>
         <w:t>Utilisation de fichiers csv pour stocker des informations de test.</w:t>
@@ -607,6 +649,9 @@
         <w:tabs>
           <w:tab w:val="left" w:pos="6773"/>
         </w:tabs>
+        <w:rPr>
+          <w:rFonts w:hint="eastAsia"/>
+        </w:rPr>
       </w:pPr>
     </w:p>
     <w:p>
@@ -615,6 +660,9 @@
         <w:tabs>
           <w:tab w:val="left" w:pos="6773"/>
         </w:tabs>
+        <w:rPr>
+          <w:rFonts w:hint="eastAsia"/>
+        </w:rPr>
       </w:pPr>
       <w:r>
         <w:t>1 Présentation de l</w:t>
@@ -635,6 +683,9 @@
         <w:tabs>
           <w:tab w:val="left" w:pos="6773"/>
         </w:tabs>
+        <w:rPr>
+          <w:rFonts w:hint="eastAsia"/>
+        </w:rPr>
       </w:pPr>
     </w:p>
     <w:p>
@@ -643,6 +694,9 @@
         <w:tabs>
           <w:tab w:val="left" w:pos="6773"/>
         </w:tabs>
+        <w:rPr>
+          <w:rFonts w:hint="eastAsia"/>
+        </w:rPr>
       </w:pPr>
       <w:r>
         <w:t>2 Fonctionnement de l</w:t>
@@ -744,6 +798,9 @@
     <w:p>
       <w:pPr>
         <w:pStyle w:val="Standard"/>
+        <w:rPr>
+          <w:rFonts w:hint="eastAsia"/>
+        </w:rPr>
       </w:pPr>
       <w:r>
         <w:t>Un langage très utilisé sur le marché du travail.</w:t>
@@ -752,11 +809,17 @@
     <w:p>
       <w:pPr>
         <w:pStyle w:val="Standard"/>
-      </w:pPr>
-    </w:p>
-    <w:p>
-      <w:pPr>
-        <w:pStyle w:val="Standard"/>
+        <w:rPr>
+          <w:rFonts w:hint="eastAsia"/>
+        </w:rPr>
+      </w:pPr>
+    </w:p>
+    <w:p>
+      <w:pPr>
+        <w:pStyle w:val="Standard"/>
+        <w:rPr>
+          <w:rFonts w:hint="eastAsia"/>
+        </w:rPr>
       </w:pPr>
       <w:r>
         <w:t>1 Un langage multi-plateforme très utilisé sur le monde du travail</w:t>
@@ -765,6 +828,9 @@
     <w:p>
       <w:pPr>
         <w:pStyle w:val="Standard"/>
+        <w:rPr>
+          <w:rFonts w:hint="eastAsia"/>
+        </w:rPr>
       </w:pPr>
     </w:p>
     <w:p>
@@ -874,6 +940,9 @@
     <w:p>
       <w:pPr>
         <w:pStyle w:val="Standard"/>
+        <w:rPr>
+          <w:rFonts w:hint="eastAsia"/>
+        </w:rPr>
       </w:pPr>
       <w:r>
         <w:t>1 Développement initialement prévu de l</w:t>
@@ -891,11 +960,17 @@
     <w:p>
       <w:pPr>
         <w:pStyle w:val="Standard"/>
-      </w:pPr>
-    </w:p>
-    <w:p>
-      <w:pPr>
-        <w:pStyle w:val="Standard"/>
+        <w:rPr>
+          <w:rFonts w:hint="eastAsia"/>
+        </w:rPr>
+      </w:pPr>
+    </w:p>
+    <w:p>
+      <w:pPr>
+        <w:pStyle w:val="Standard"/>
+        <w:rPr>
+          <w:rFonts w:hint="eastAsia"/>
+        </w:rPr>
       </w:pPr>
       <w:r>
         <w:t>2 Des difficultés causées par les contraintes empêchant le développement initial</w:t>
@@ -904,11 +979,17 @@
     <w:p>
       <w:pPr>
         <w:pStyle w:val="Standard"/>
-      </w:pPr>
-    </w:p>
-    <w:p>
-      <w:pPr>
-        <w:pStyle w:val="Standard"/>
+        <w:rPr>
+          <w:rFonts w:hint="eastAsia"/>
+        </w:rPr>
+      </w:pPr>
+    </w:p>
+    <w:p>
+      <w:pPr>
+        <w:pStyle w:val="Standard"/>
+        <w:rPr>
+          <w:rFonts w:hint="eastAsia"/>
+        </w:rPr>
       </w:pPr>
       <w:r>
         <w:t>III Un stage qui se différencie des précédents</w:t>
@@ -917,11 +998,17 @@
     <w:p>
       <w:pPr>
         <w:pStyle w:val="Standard"/>
-      </w:pPr>
-    </w:p>
-    <w:p>
-      <w:pPr>
-        <w:pStyle w:val="Standard"/>
+        <w:rPr>
+          <w:rFonts w:hint="eastAsia"/>
+        </w:rPr>
+      </w:pPr>
+    </w:p>
+    <w:p>
+      <w:pPr>
+        <w:pStyle w:val="Standard"/>
+        <w:rPr>
+          <w:rFonts w:hint="eastAsia"/>
+        </w:rPr>
       </w:pPr>
       <w:r>
         <w:t xml:space="preserve">A </w:t>
@@ -933,14 +1020,80 @@
     <w:p>
       <w:pPr>
         <w:pStyle w:val="Standard"/>
-      </w:pPr>
-    </w:p>
-    <w:p>
-      <w:pPr>
-        <w:pStyle w:val="Standard"/>
-      </w:pPr>
-      <w:r>
-        <w:t>1 Un stage réalisé de A à Z grâce à des automatismes acquis lors des stages précédents</w:t>
+        <w:rPr>
+          <w:rFonts w:hint="eastAsia"/>
+        </w:rPr>
+      </w:pPr>
+    </w:p>
+    <w:p>
+      <w:pPr>
+        <w:pStyle w:val="Standard"/>
+      </w:pPr>
+      <w:r>
+        <w:t>1 Un stage réalisé de A à Z grâce à des automatismes a</w:t>
+      </w:r>
+      <w:r>
+        <w:t>cquis lors des stages précédents</w:t>
+      </w:r>
+    </w:p>
+    <w:p>
+      <w:pPr>
+        <w:pStyle w:val="Standard"/>
+        <w:rPr>
+          <w:rFonts w:hint="eastAsia"/>
+        </w:rPr>
+      </w:pPr>
+    </w:p>
+    <w:p>
+      <w:pPr>
+        <w:pStyle w:val="Standard"/>
+        <w:rPr>
+          <w:rFonts w:hint="eastAsia"/>
+        </w:rPr>
+      </w:pPr>
+      <w:r>
+        <w:t>2 La découverte du télétravail</w:t>
+      </w:r>
+    </w:p>
+    <w:p>
+      <w:pPr>
+        <w:pStyle w:val="Standard"/>
+        <w:rPr>
+          <w:rFonts w:hint="eastAsia"/>
+        </w:rPr>
+      </w:pPr>
+    </w:p>
+    <w:p>
+      <w:pPr>
+        <w:pStyle w:val="Standard"/>
+        <w:rPr>
+          <w:rFonts w:hint="eastAsia"/>
+        </w:rPr>
+      </w:pPr>
+      <w:r>
+        <w:t>B</w:t>
+      </w:r>
+      <w:r>
+        <w:t xml:space="preserve"> Une gestion personnalisée et libre du temps</w:t>
+      </w:r>
+    </w:p>
+    <w:p>
+      <w:pPr>
+        <w:pStyle w:val="Standard"/>
+        <w:rPr>
+          <w:rFonts w:hint="eastAsia"/>
+        </w:rPr>
+      </w:pPr>
+    </w:p>
+    <w:p>
+      <w:pPr>
+        <w:pStyle w:val="Standard"/>
+        <w:rPr>
+          <w:rFonts w:hint="eastAsia"/>
+        </w:rPr>
+      </w:pPr>
+      <w:r>
+        <w:t>1 Un stage réalisé grâce à des pistes</w:t>
       </w:r>
       <w:r>
         <w:rPr>
@@ -952,14 +1105,26 @@
     <w:p>
       <w:pPr>
         <w:pStyle w:val="Standard"/>
-      </w:pPr>
-    </w:p>
-    <w:p>
-      <w:pPr>
-        <w:pStyle w:val="Standard"/>
-      </w:pPr>
-      <w:r>
-        <w:t xml:space="preserve">2 </w:t>
+        <w:rPr>
+          <w:rFonts w:hint="eastAsia"/>
+        </w:rPr>
+      </w:pPr>
+    </w:p>
+    <w:p>
+      <w:pPr>
+        <w:pStyle w:val="Standard"/>
+        <w:rPr>
+          <w:rFonts w:hint="eastAsia"/>
+        </w:rPr>
+      </w:pPr>
+      <w:r>
+        <w:t>2</w:t>
+      </w:r>
+      <w:r>
+        <w:rPr>
+          <w:rFonts w:hint="eastAsia"/>
+        </w:rPr>
+        <w:t> </w:t>
       </w:r>
       <w:r>
         <w:rPr>
@@ -978,95 +1143,6 @@
       </w:r>
       <w:r>
         <w:t>université</w:t>
-      </w:r>
-    </w:p>
-    <w:p>
-      <w:pPr>
-        <w:pStyle w:val="Standard"/>
-      </w:pPr>
-    </w:p>
-    <w:p>
-      <w:pPr>
-        <w:pStyle w:val="Standard"/>
-      </w:pPr>
-      <w:r>
-        <w:t>B</w:t>
-      </w:r>
-      <w:r>
-        <w:t xml:space="preserve"> Une gestion personnalisée et libre du temps</w:t>
-      </w:r>
-    </w:p>
-    <w:p>
-      <w:pPr>
-        <w:pStyle w:val="Standard"/>
-      </w:pPr>
-    </w:p>
-    <w:p>
-      <w:pPr>
-        <w:pStyle w:val="Standard"/>
-      </w:pPr>
-      <w:r>
-        <w:t>1 Un stage réalisé grâce à des pistes</w:t>
-      </w:r>
-    </w:p>
-    <w:p>
-      <w:pPr>
-        <w:pStyle w:val="Standard"/>
-      </w:pPr>
-    </w:p>
-    <w:p>
-      <w:pPr>
-        <w:pStyle w:val="Standard"/>
-      </w:pPr>
-      <w:r>
-        <w:t>2 La découverte du télétravail</w:t>
-      </w:r>
-    </w:p>
-    <w:p>
-      <w:pPr>
-        <w:pStyle w:val="Standard"/>
-      </w:pPr>
-    </w:p>
-    <w:p>
-      <w:pPr>
-        <w:pStyle w:val="Standard"/>
-      </w:pPr>
-      <w:r>
-        <w:t>C</w:t>
-      </w:r>
-      <w:r>
-        <w:t xml:space="preserve"> L</w:t>
-      </w:r>
-      <w:r>
-        <w:rPr>
-          <w:rFonts w:hint="eastAsia"/>
-        </w:rPr>
-        <w:t>’</w:t>
-      </w:r>
-      <w:r>
-        <w:t>après stage</w:t>
-      </w:r>
-      <w:r>
-        <w:rPr>
-          <w:rFonts w:hint="eastAsia"/>
-        </w:rPr>
-        <w:t> </w:t>
-      </w:r>
-      <w:r>
-        <w:t>: un code qui se veut le plus clair et lisible possibles</w:t>
-      </w:r>
-    </w:p>
-    <w:p>
-      <w:pPr>
-        <w:pStyle w:val="Standard"/>
-      </w:pPr>
-    </w:p>
-    <w:p>
-      <w:pPr>
-        <w:pStyle w:val="Standard"/>
-      </w:pPr>
-      <w:r>
-        <w:t>1 Rédaction de la documentation + expication javadoc</w:t>
       </w:r>
       <w:bookmarkStart w:id="0" w:name="_GoBack"/>
       <w:bookmarkEnd w:id="0"/>
@@ -1074,11 +1150,76 @@
     <w:p>
       <w:pPr>
         <w:pStyle w:val="Standard"/>
-      </w:pPr>
-    </w:p>
-    <w:p>
-      <w:pPr>
-        <w:pStyle w:val="Standard"/>
+        <w:rPr>
+          <w:rFonts w:hint="eastAsia"/>
+        </w:rPr>
+      </w:pPr>
+    </w:p>
+    <w:p>
+      <w:pPr>
+        <w:pStyle w:val="Standard"/>
+        <w:rPr>
+          <w:rFonts w:hint="eastAsia"/>
+        </w:rPr>
+      </w:pPr>
+      <w:r>
+        <w:t>C</w:t>
+      </w:r>
+      <w:r>
+        <w:t xml:space="preserve"> L</w:t>
+      </w:r>
+      <w:r>
+        <w:rPr>
+          <w:rFonts w:hint="eastAsia"/>
+        </w:rPr>
+        <w:t>’</w:t>
+      </w:r>
+      <w:r>
+        <w:t>après stage</w:t>
+      </w:r>
+      <w:r>
+        <w:rPr>
+          <w:rFonts w:hint="eastAsia"/>
+        </w:rPr>
+        <w:t> </w:t>
+      </w:r>
+      <w:r>
+        <w:t>: un code qui se veut le plus clair et lisible possibles</w:t>
+      </w:r>
+    </w:p>
+    <w:p>
+      <w:pPr>
+        <w:pStyle w:val="Standard"/>
+        <w:rPr>
+          <w:rFonts w:hint="eastAsia"/>
+        </w:rPr>
+      </w:pPr>
+    </w:p>
+    <w:p>
+      <w:pPr>
+        <w:pStyle w:val="Standard"/>
+        <w:rPr>
+          <w:rFonts w:hint="eastAsia"/>
+        </w:rPr>
+      </w:pPr>
+      <w:r>
+        <w:t>1 Rédaction de la documentation + expication javadoc</w:t>
+      </w:r>
+    </w:p>
+    <w:p>
+      <w:pPr>
+        <w:pStyle w:val="Standard"/>
+        <w:rPr>
+          <w:rFonts w:hint="eastAsia"/>
+        </w:rPr>
+      </w:pPr>
+    </w:p>
+    <w:p>
+      <w:pPr>
+        <w:pStyle w:val="Standard"/>
+        <w:rPr>
+          <w:rFonts w:hint="eastAsia"/>
+        </w:rPr>
       </w:pPr>
       <w:r>
         <w:t>2 Un code très, voire trop, concis</w:t>
@@ -1087,6 +1228,9 @@
     <w:p>
       <w:pPr>
         <w:pStyle w:val="Standard"/>
+        <w:rPr>
+          <w:rFonts w:hint="eastAsia"/>
+        </w:rPr>
       </w:pPr>
     </w:p>
     <w:p>
@@ -1382,7 +1526,7 @@
       </w:pPr>
     </w:pPrDefault>
   </w:docDefaults>
-  <w:latentStyles w:defLockedState="0" w:defUIPriority="99" w:defSemiHidden="0" w:defUnhideWhenUsed="0" w:defQFormat="0" w:count="381">
+  <w:latentStyles w:defLockedState="0" w:defUIPriority="99" w:defSemiHidden="0" w:defUnhideWhenUsed="0" w:defQFormat="0" w:count="382">
     <w:lsdException w:name="Normal" w:uiPriority="0" w:qFormat="1"/>
     <w:lsdException w:name="heading 1" w:uiPriority="9" w:qFormat="1"/>
     <w:lsdException w:name="heading 2" w:semiHidden="1" w:uiPriority="9" w:unhideWhenUsed="1" w:qFormat="1"/>
@@ -1488,7 +1632,6 @@
     <w:lsdException w:name="HTML Sample" w:semiHidden="1" w:unhideWhenUsed="1"/>
     <w:lsdException w:name="HTML Typewriter" w:semiHidden="1" w:unhideWhenUsed="1"/>
     <w:lsdException w:name="HTML Variable" w:semiHidden="1" w:unhideWhenUsed="1"/>
-    <w:lsdException w:name="Normal Table" w:semiHidden="1" w:unhideWhenUsed="1"/>
     <w:lsdException w:name="annotation subject" w:semiHidden="1" w:unhideWhenUsed="1"/>
     <w:lsdException w:name="No List" w:semiHidden="1" w:unhideWhenUsed="1"/>
     <w:lsdException w:name="Outline List 1" w:semiHidden="1" w:unhideWhenUsed="1"/>
@@ -1535,10 +1678,8 @@
     <w:lsdException w:name="Table Subtle 2" w:semiHidden="1" w:unhideWhenUsed="1"/>
     <w:lsdException w:name="Table Web 1" w:semiHidden="1" w:unhideWhenUsed="1"/>
     <w:lsdException w:name="Table Web 2" w:semiHidden="1" w:unhideWhenUsed="1"/>
-    <w:lsdException w:name="Table Web 3" w:semiHidden="1" w:unhideWhenUsed="1"/>
     <w:lsdException w:name="Balloon Text" w:semiHidden="1" w:unhideWhenUsed="1"/>
     <w:lsdException w:name="Table Grid" w:uiPriority="39"/>
-    <w:lsdException w:name="Table Theme" w:semiHidden="1" w:unhideWhenUsed="1"/>
     <w:lsdException w:name="Placeholder Text" w:semiHidden="1"/>
     <w:lsdException w:name="No Spacing" w:uiPriority="1" w:qFormat="1"/>
     <w:lsdException w:name="Light Shading" w:uiPriority="60"/>
@@ -1755,6 +1896,7 @@
     <w:lsdException w:name="List Table 6 Colorful Accent 6" w:uiPriority="51"/>
     <w:lsdException w:name="List Table 7 Colorful Accent 6" w:uiPriority="52"/>
     <w:lsdException w:name="Mention" w:semiHidden="1" w:unhideWhenUsed="1"/>
+    <w:lsdException w:name="Smart Hyperlink" w:semiHidden="1" w:unhideWhenUsed="1"/>
   </w:latentStyles>
   <w:style w:type="paragraph" w:default="1" w:styleId="Normal">
     <w:name w:val="Normal"/>

</xml_diff>